<commit_message>
updated the rough draft
</commit_message>
<xml_diff>
--- a/Iteration Report.docx
+++ b/Iteration Report.docx
@@ -237,21 +237,1529 @@
       </w:r>
     </w:p>
     <w:p>
+      <w:r>
+        <w:tab/>
+      </w:r>
+      <w:r>
+        <w:t xml:space="preserve">The team must also be flexible to alternate ideas for implementation. </w:t>
+      </w:r>
+      <w:r>
+        <w:t xml:space="preserve">Unforeseen issues may make one implementation more viable than another and it is up to the team to recognize this and adjust. </w:t>
+      </w:r>
+      <w:r>
+        <w:t xml:space="preserve">For future iterations the team should consider alternate implementations. The team should conduct an informal feasibility study to see if one alternative is preferable. This prevents the team from locking onto only one solution for the start. </w:t>
+      </w:r>
+      <w:r>
+        <w:t xml:space="preserve"> </w:t>
+      </w:r>
+    </w:p>
+    <w:p/>
+    <w:p>
       <w:pPr>
+        <w:spacing w:after="120" w:line="240" w:lineRule="auto"/>
+        <w:jc w:val="center"/>
         <w:rPr>
-          <w:color w:val="FF0000"/>
+          <w:rFonts w:cs="Arial"/>
+          <w:b/>
         </w:rPr>
       </w:pPr>
       <w:r>
-        <w:tab/>
-      </w:r>
-      <w:r>
         <w:rPr>
-          <w:color w:val="FF0000"/>
+          <w:rFonts w:cs="Arial"/>
+          <w:b/>
         </w:rPr>
-        <w:t>Additional lessons...</w:t>
-      </w:r>
-    </w:p>
+        <w:lastRenderedPageBreak/>
+        <w:t>Updated Story Sizes</w:t>
+      </w:r>
+    </w:p>
+    <w:p>
+      <w:pPr>
+        <w:spacing w:after="120" w:line="240" w:lineRule="auto"/>
+        <w:jc w:val="center"/>
+        <w:rPr>
+          <w:rFonts w:ascii="Arial" w:hAnsi="Arial" w:cs="Arial"/>
+          <w:b/>
+        </w:rPr>
+      </w:pPr>
+    </w:p>
+    <w:tbl>
+      <w:tblPr>
+        <w:tblW w:w="8335" w:type="dxa"/>
+        <w:jc w:val="center"/>
+        <w:tblInd w:w="-453" w:type="dxa"/>
+        <w:tblBorders>
+          <w:top w:val="single" w:sz="4" w:space="0" w:color="auto"/>
+          <w:left w:val="single" w:sz="4" w:space="0" w:color="auto"/>
+          <w:bottom w:val="single" w:sz="4" w:space="0" w:color="auto"/>
+          <w:right w:val="single" w:sz="4" w:space="0" w:color="auto"/>
+          <w:insideH w:val="single" w:sz="4" w:space="0" w:color="auto"/>
+          <w:insideV w:val="single" w:sz="4" w:space="0" w:color="auto"/>
+        </w:tblBorders>
+        <w:tblLook w:val="04A0"/>
+      </w:tblPr>
+      <w:tblGrid>
+        <w:gridCol w:w="1773"/>
+        <w:gridCol w:w="3010"/>
+        <w:gridCol w:w="1776"/>
+        <w:gridCol w:w="1776"/>
+      </w:tblGrid>
+      <w:tr>
+        <w:trPr>
+          <w:trHeight w:val="288"/>
+          <w:jc w:val="center"/>
+        </w:trPr>
+        <w:tc>
+          <w:tcPr>
+            <w:tcW w:w="1773" w:type="dxa"/>
+            <w:shd w:val="clear" w:color="auto" w:fill="auto"/>
+            <w:noWrap/>
+            <w:vAlign w:val="bottom"/>
+            <w:hideMark/>
+          </w:tcPr>
+          <w:p>
+            <w:pPr>
+              <w:spacing w:after="120" w:line="240" w:lineRule="auto"/>
+              <w:jc w:val="center"/>
+              <w:rPr>
+                <w:rFonts w:eastAsia="Times New Roman" w:cs="Arial"/>
+                <w:b/>
+                <w:bCs/>
+                <w:color w:val="000000"/>
+              </w:rPr>
+            </w:pPr>
+            <w:r>
+              <w:rPr>
+                <w:rFonts w:eastAsia="Times New Roman" w:cs="Arial"/>
+                <w:b/>
+                <w:bCs/>
+                <w:color w:val="000000"/>
+              </w:rPr>
+              <w:t>Story Number</w:t>
+            </w:r>
+          </w:p>
+        </w:tc>
+        <w:tc>
+          <w:tcPr>
+            <w:tcW w:w="3010" w:type="dxa"/>
+            <w:shd w:val="clear" w:color="auto" w:fill="auto"/>
+            <w:noWrap/>
+            <w:vAlign w:val="bottom"/>
+            <w:hideMark/>
+          </w:tcPr>
+          <w:p>
+            <w:pPr>
+              <w:spacing w:after="120" w:line="240" w:lineRule="auto"/>
+              <w:jc w:val="center"/>
+              <w:rPr>
+                <w:rFonts w:eastAsia="Times New Roman" w:cs="Arial"/>
+                <w:b/>
+                <w:bCs/>
+                <w:color w:val="000000"/>
+              </w:rPr>
+            </w:pPr>
+            <w:r>
+              <w:rPr>
+                <w:rFonts w:eastAsia="Times New Roman" w:cs="Arial"/>
+                <w:b/>
+                <w:bCs/>
+                <w:color w:val="000000"/>
+              </w:rPr>
+              <w:t>Story Name</w:t>
+            </w:r>
+          </w:p>
+        </w:tc>
+        <w:tc>
+          <w:tcPr>
+            <w:tcW w:w="1776" w:type="dxa"/>
+            <w:shd w:val="clear" w:color="auto" w:fill="auto"/>
+            <w:noWrap/>
+            <w:vAlign w:val="bottom"/>
+            <w:hideMark/>
+          </w:tcPr>
+          <w:p>
+            <w:pPr>
+              <w:spacing w:after="120" w:line="240" w:lineRule="auto"/>
+              <w:jc w:val="center"/>
+              <w:rPr>
+                <w:rFonts w:eastAsia="Times New Roman" w:cs="Arial"/>
+                <w:b/>
+                <w:bCs/>
+                <w:color w:val="000000"/>
+              </w:rPr>
+            </w:pPr>
+            <w:r>
+              <w:rPr>
+                <w:rFonts w:eastAsia="Times New Roman" w:cs="Arial"/>
+                <w:b/>
+                <w:bCs/>
+                <w:color w:val="000000"/>
+              </w:rPr>
+              <w:t>Fibonacci Size</w:t>
+            </w:r>
+          </w:p>
+        </w:tc>
+        <w:tc>
+          <w:tcPr>
+            <w:tcW w:w="1776" w:type="dxa"/>
+          </w:tcPr>
+          <w:p>
+            <w:pPr>
+              <w:spacing w:after="120" w:line="240" w:lineRule="auto"/>
+              <w:jc w:val="center"/>
+              <w:rPr>
+                <w:rFonts w:eastAsia="Times New Roman" w:cs="Arial"/>
+                <w:b/>
+                <w:bCs/>
+                <w:color w:val="000000"/>
+              </w:rPr>
+            </w:pPr>
+            <w:r>
+              <w:rPr>
+                <w:rFonts w:eastAsia="Times New Roman" w:cs="Arial"/>
+                <w:b/>
+                <w:bCs/>
+                <w:color w:val="000000"/>
+              </w:rPr>
+              <w:t>Status</w:t>
+            </w:r>
+          </w:p>
+        </w:tc>
+      </w:tr>
+      <w:tr>
+        <w:trPr>
+          <w:trHeight w:val="288"/>
+          <w:jc w:val="center"/>
+        </w:trPr>
+        <w:tc>
+          <w:tcPr>
+            <w:tcW w:w="1773" w:type="dxa"/>
+            <w:shd w:val="clear" w:color="auto" w:fill="auto"/>
+            <w:noWrap/>
+            <w:vAlign w:val="bottom"/>
+            <w:hideMark/>
+          </w:tcPr>
+          <w:p>
+            <w:pPr>
+              <w:spacing w:after="120" w:line="240" w:lineRule="auto"/>
+              <w:jc w:val="center"/>
+              <w:rPr>
+                <w:rFonts w:eastAsia="Times New Roman" w:cs="Arial"/>
+                <w:color w:val="000000"/>
+              </w:rPr>
+            </w:pPr>
+            <w:r>
+              <w:rPr>
+                <w:rFonts w:eastAsia="Times New Roman" w:cs="Arial"/>
+                <w:color w:val="000000"/>
+              </w:rPr>
+              <w:t>1</w:t>
+            </w:r>
+          </w:p>
+        </w:tc>
+        <w:tc>
+          <w:tcPr>
+            <w:tcW w:w="3010" w:type="dxa"/>
+            <w:shd w:val="clear" w:color="auto" w:fill="auto"/>
+            <w:noWrap/>
+            <w:vAlign w:val="bottom"/>
+            <w:hideMark/>
+          </w:tcPr>
+          <w:p>
+            <w:pPr>
+              <w:spacing w:after="120" w:line="240" w:lineRule="auto"/>
+              <w:jc w:val="center"/>
+              <w:rPr>
+                <w:rFonts w:eastAsia="Times New Roman" w:cs="Arial"/>
+                <w:color w:val="000000"/>
+              </w:rPr>
+            </w:pPr>
+            <w:r>
+              <w:rPr>
+                <w:rFonts w:eastAsia="Times New Roman" w:cs="Arial"/>
+                <w:color w:val="000000"/>
+              </w:rPr>
+              <w:t>Find the Closest Bus Stop</w:t>
+            </w:r>
+          </w:p>
+        </w:tc>
+        <w:tc>
+          <w:tcPr>
+            <w:tcW w:w="1776" w:type="dxa"/>
+            <w:shd w:val="clear" w:color="auto" w:fill="auto"/>
+            <w:noWrap/>
+            <w:vAlign w:val="bottom"/>
+            <w:hideMark/>
+          </w:tcPr>
+          <w:p>
+            <w:pPr>
+              <w:spacing w:after="120" w:line="240" w:lineRule="auto"/>
+              <w:jc w:val="center"/>
+              <w:rPr>
+                <w:rFonts w:eastAsia="Times New Roman" w:cs="Arial"/>
+                <w:color w:val="000000"/>
+              </w:rPr>
+            </w:pPr>
+            <w:r>
+              <w:rPr>
+                <w:rFonts w:eastAsia="Times New Roman" w:cs="Arial"/>
+                <w:color w:val="000000"/>
+              </w:rPr>
+              <w:t>3</w:t>
+            </w:r>
+          </w:p>
+        </w:tc>
+        <w:tc>
+          <w:tcPr>
+            <w:tcW w:w="1776" w:type="dxa"/>
+          </w:tcPr>
+          <w:p>
+            <w:pPr>
+              <w:spacing w:after="120" w:line="240" w:lineRule="auto"/>
+              <w:jc w:val="center"/>
+              <w:rPr>
+                <w:rFonts w:eastAsia="Times New Roman" w:cs="Arial"/>
+                <w:color w:val="000000"/>
+              </w:rPr>
+            </w:pPr>
+            <w:r>
+              <w:rPr>
+                <w:rFonts w:eastAsia="Times New Roman" w:cs="Arial"/>
+                <w:color w:val="000000"/>
+              </w:rPr>
+              <w:t>Next Iteration</w:t>
+            </w:r>
+          </w:p>
+        </w:tc>
+      </w:tr>
+      <w:tr>
+        <w:trPr>
+          <w:trHeight w:val="288"/>
+          <w:jc w:val="center"/>
+        </w:trPr>
+        <w:tc>
+          <w:tcPr>
+            <w:tcW w:w="1773" w:type="dxa"/>
+            <w:shd w:val="clear" w:color="auto" w:fill="auto"/>
+            <w:noWrap/>
+            <w:vAlign w:val="bottom"/>
+            <w:hideMark/>
+          </w:tcPr>
+          <w:p>
+            <w:pPr>
+              <w:spacing w:after="120" w:line="240" w:lineRule="auto"/>
+              <w:jc w:val="center"/>
+              <w:rPr>
+                <w:rFonts w:eastAsia="Times New Roman" w:cs="Arial"/>
+                <w:color w:val="000000"/>
+              </w:rPr>
+            </w:pPr>
+            <w:r>
+              <w:rPr>
+                <w:rFonts w:eastAsia="Times New Roman" w:cs="Arial"/>
+                <w:color w:val="000000"/>
+              </w:rPr>
+              <w:t>2</w:t>
+            </w:r>
+          </w:p>
+        </w:tc>
+        <w:tc>
+          <w:tcPr>
+            <w:tcW w:w="3010" w:type="dxa"/>
+            <w:shd w:val="clear" w:color="auto" w:fill="auto"/>
+            <w:noWrap/>
+            <w:vAlign w:val="bottom"/>
+            <w:hideMark/>
+          </w:tcPr>
+          <w:p>
+            <w:pPr>
+              <w:spacing w:after="120" w:line="240" w:lineRule="auto"/>
+              <w:jc w:val="center"/>
+              <w:rPr>
+                <w:rFonts w:eastAsia="Times New Roman" w:cs="Arial"/>
+                <w:color w:val="000000"/>
+              </w:rPr>
+            </w:pPr>
+            <w:r>
+              <w:rPr>
+                <w:rFonts w:eastAsia="Times New Roman" w:cs="Arial"/>
+                <w:color w:val="000000"/>
+              </w:rPr>
+              <w:t>Calculate/Show Route</w:t>
+            </w:r>
+          </w:p>
+        </w:tc>
+        <w:tc>
+          <w:tcPr>
+            <w:tcW w:w="1776" w:type="dxa"/>
+            <w:shd w:val="clear" w:color="auto" w:fill="auto"/>
+            <w:noWrap/>
+            <w:vAlign w:val="bottom"/>
+            <w:hideMark/>
+          </w:tcPr>
+          <w:p>
+            <w:pPr>
+              <w:spacing w:after="120" w:line="240" w:lineRule="auto"/>
+              <w:jc w:val="center"/>
+              <w:rPr>
+                <w:rFonts w:eastAsia="Times New Roman" w:cs="Arial"/>
+                <w:color w:val="000000"/>
+              </w:rPr>
+            </w:pPr>
+            <w:r>
+              <w:rPr>
+                <w:rFonts w:eastAsia="Times New Roman" w:cs="Arial"/>
+                <w:color w:val="000000"/>
+              </w:rPr>
+              <w:t>8</w:t>
+            </w:r>
+          </w:p>
+        </w:tc>
+        <w:tc>
+          <w:tcPr>
+            <w:tcW w:w="1776" w:type="dxa"/>
+          </w:tcPr>
+          <w:p>
+            <w:pPr>
+              <w:spacing w:after="120" w:line="240" w:lineRule="auto"/>
+              <w:jc w:val="center"/>
+              <w:rPr>
+                <w:rFonts w:eastAsia="Times New Roman" w:cs="Arial"/>
+                <w:color w:val="000000"/>
+              </w:rPr>
+            </w:pPr>
+          </w:p>
+        </w:tc>
+      </w:tr>
+      <w:tr>
+        <w:trPr>
+          <w:trHeight w:val="288"/>
+          <w:jc w:val="center"/>
+        </w:trPr>
+        <w:tc>
+          <w:tcPr>
+            <w:tcW w:w="1773" w:type="dxa"/>
+            <w:shd w:val="clear" w:color="auto" w:fill="auto"/>
+            <w:noWrap/>
+            <w:vAlign w:val="bottom"/>
+            <w:hideMark/>
+          </w:tcPr>
+          <w:p>
+            <w:pPr>
+              <w:spacing w:after="120" w:line="240" w:lineRule="auto"/>
+              <w:jc w:val="center"/>
+              <w:rPr>
+                <w:rFonts w:eastAsia="Times New Roman" w:cs="Arial"/>
+                <w:i/>
+                <w:iCs/>
+                <w:color w:val="000000"/>
+              </w:rPr>
+            </w:pPr>
+            <w:r>
+              <w:rPr>
+                <w:rFonts w:eastAsia="Times New Roman" w:cs="Arial"/>
+                <w:i/>
+                <w:iCs/>
+                <w:color w:val="000000"/>
+              </w:rPr>
+              <w:t>3</w:t>
+            </w:r>
+          </w:p>
+        </w:tc>
+        <w:tc>
+          <w:tcPr>
+            <w:tcW w:w="3010" w:type="dxa"/>
+            <w:shd w:val="clear" w:color="auto" w:fill="auto"/>
+            <w:noWrap/>
+            <w:vAlign w:val="bottom"/>
+            <w:hideMark/>
+          </w:tcPr>
+          <w:p>
+            <w:pPr>
+              <w:spacing w:after="120" w:line="240" w:lineRule="auto"/>
+              <w:jc w:val="center"/>
+              <w:rPr>
+                <w:rFonts w:eastAsia="Times New Roman" w:cs="Arial"/>
+                <w:i/>
+                <w:iCs/>
+                <w:color w:val="000000"/>
+              </w:rPr>
+            </w:pPr>
+            <w:r>
+              <w:rPr>
+                <w:rFonts w:eastAsia="Times New Roman" w:cs="Arial"/>
+                <w:i/>
+                <w:iCs/>
+                <w:color w:val="000000"/>
+              </w:rPr>
+              <w:t>Live Data</w:t>
+            </w:r>
+          </w:p>
+        </w:tc>
+        <w:tc>
+          <w:tcPr>
+            <w:tcW w:w="1776" w:type="dxa"/>
+            <w:shd w:val="clear" w:color="auto" w:fill="auto"/>
+            <w:noWrap/>
+            <w:vAlign w:val="bottom"/>
+            <w:hideMark/>
+          </w:tcPr>
+          <w:p>
+            <w:pPr>
+              <w:spacing w:after="120" w:line="240" w:lineRule="auto"/>
+              <w:jc w:val="center"/>
+              <w:rPr>
+                <w:rFonts w:eastAsia="Times New Roman" w:cs="Arial"/>
+                <w:i/>
+                <w:iCs/>
+                <w:color w:val="000000"/>
+              </w:rPr>
+            </w:pPr>
+            <w:r>
+              <w:rPr>
+                <w:rFonts w:eastAsia="Times New Roman" w:cs="Arial"/>
+                <w:i/>
+                <w:iCs/>
+                <w:color w:val="000000"/>
+              </w:rPr>
+              <w:t>3</w:t>
+            </w:r>
+          </w:p>
+        </w:tc>
+        <w:tc>
+          <w:tcPr>
+            <w:tcW w:w="1776" w:type="dxa"/>
+          </w:tcPr>
+          <w:p>
+            <w:pPr>
+              <w:spacing w:after="120" w:line="240" w:lineRule="auto"/>
+              <w:jc w:val="center"/>
+              <w:rPr>
+                <w:rFonts w:eastAsia="Times New Roman" w:cs="Arial"/>
+                <w:i/>
+                <w:iCs/>
+                <w:color w:val="000000"/>
+              </w:rPr>
+            </w:pPr>
+            <w:r>
+              <w:rPr>
+                <w:rFonts w:eastAsia="Times New Roman" w:cs="Arial"/>
+                <w:i/>
+                <w:iCs/>
+                <w:color w:val="000000"/>
+              </w:rPr>
+              <w:t>Backlog</w:t>
+            </w:r>
+          </w:p>
+        </w:tc>
+      </w:tr>
+      <w:tr>
+        <w:trPr>
+          <w:trHeight w:val="288"/>
+          <w:jc w:val="center"/>
+        </w:trPr>
+        <w:tc>
+          <w:tcPr>
+            <w:tcW w:w="1773" w:type="dxa"/>
+            <w:shd w:val="clear" w:color="auto" w:fill="auto"/>
+            <w:noWrap/>
+            <w:vAlign w:val="bottom"/>
+            <w:hideMark/>
+          </w:tcPr>
+          <w:p>
+            <w:pPr>
+              <w:spacing w:after="120" w:line="240" w:lineRule="auto"/>
+              <w:jc w:val="center"/>
+              <w:rPr>
+                <w:rFonts w:eastAsia="Times New Roman" w:cs="Arial"/>
+                <w:i/>
+                <w:iCs/>
+                <w:strike/>
+                <w:color w:val="000000"/>
+              </w:rPr>
+            </w:pPr>
+            <w:r>
+              <w:rPr>
+                <w:rFonts w:eastAsia="Times New Roman" w:cs="Arial"/>
+                <w:i/>
+                <w:iCs/>
+                <w:strike/>
+                <w:color w:val="000000"/>
+              </w:rPr>
+              <w:t>4</w:t>
+            </w:r>
+          </w:p>
+        </w:tc>
+        <w:tc>
+          <w:tcPr>
+            <w:tcW w:w="3010" w:type="dxa"/>
+            <w:shd w:val="clear" w:color="auto" w:fill="auto"/>
+            <w:noWrap/>
+            <w:vAlign w:val="bottom"/>
+            <w:hideMark/>
+          </w:tcPr>
+          <w:p>
+            <w:pPr>
+              <w:spacing w:after="120" w:line="240" w:lineRule="auto"/>
+              <w:jc w:val="center"/>
+              <w:rPr>
+                <w:rFonts w:eastAsia="Times New Roman" w:cs="Arial"/>
+                <w:i/>
+                <w:iCs/>
+                <w:strike/>
+                <w:color w:val="000000"/>
+              </w:rPr>
+            </w:pPr>
+            <w:r>
+              <w:rPr>
+                <w:rFonts w:eastAsia="Times New Roman" w:cs="Arial"/>
+                <w:i/>
+                <w:iCs/>
+                <w:strike/>
+                <w:color w:val="000000"/>
+              </w:rPr>
+              <w:t>Accepts the JSON Request</w:t>
+            </w:r>
+          </w:p>
+        </w:tc>
+        <w:tc>
+          <w:tcPr>
+            <w:tcW w:w="1776" w:type="dxa"/>
+            <w:shd w:val="clear" w:color="auto" w:fill="auto"/>
+            <w:noWrap/>
+            <w:vAlign w:val="bottom"/>
+            <w:hideMark/>
+          </w:tcPr>
+          <w:p>
+            <w:pPr>
+              <w:spacing w:after="120" w:line="240" w:lineRule="auto"/>
+              <w:jc w:val="center"/>
+              <w:rPr>
+                <w:rFonts w:eastAsia="Times New Roman" w:cs="Arial"/>
+                <w:i/>
+                <w:iCs/>
+                <w:strike/>
+                <w:color w:val="000000"/>
+              </w:rPr>
+            </w:pPr>
+            <w:r>
+              <w:rPr>
+                <w:rFonts w:eastAsia="Times New Roman" w:cs="Arial"/>
+                <w:i/>
+                <w:iCs/>
+                <w:strike/>
+                <w:color w:val="000000"/>
+              </w:rPr>
+              <w:t>3</w:t>
+            </w:r>
+          </w:p>
+        </w:tc>
+        <w:tc>
+          <w:tcPr>
+            <w:tcW w:w="1776" w:type="dxa"/>
+          </w:tcPr>
+          <w:p>
+            <w:pPr>
+              <w:spacing w:after="120" w:line="240" w:lineRule="auto"/>
+              <w:jc w:val="center"/>
+              <w:rPr>
+                <w:rFonts w:eastAsia="Times New Roman" w:cs="Arial"/>
+                <w:i/>
+                <w:iCs/>
+                <w:color w:val="000000"/>
+              </w:rPr>
+            </w:pPr>
+            <w:r>
+              <w:rPr>
+                <w:rFonts w:eastAsia="Times New Roman" w:cs="Arial"/>
+                <w:i/>
+                <w:iCs/>
+                <w:color w:val="000000"/>
+              </w:rPr>
+              <w:t>Complete</w:t>
+            </w:r>
+          </w:p>
+        </w:tc>
+      </w:tr>
+      <w:tr>
+        <w:trPr>
+          <w:trHeight w:val="288"/>
+          <w:jc w:val="center"/>
+        </w:trPr>
+        <w:tc>
+          <w:tcPr>
+            <w:tcW w:w="1773" w:type="dxa"/>
+            <w:shd w:val="clear" w:color="auto" w:fill="auto"/>
+            <w:noWrap/>
+            <w:vAlign w:val="bottom"/>
+            <w:hideMark/>
+          </w:tcPr>
+          <w:p>
+            <w:pPr>
+              <w:spacing w:after="120" w:line="240" w:lineRule="auto"/>
+              <w:jc w:val="center"/>
+              <w:rPr>
+                <w:rFonts w:eastAsia="Times New Roman" w:cs="Arial"/>
+                <w:color w:val="000000"/>
+              </w:rPr>
+            </w:pPr>
+            <w:r>
+              <w:rPr>
+                <w:rFonts w:eastAsia="Times New Roman" w:cs="Arial"/>
+                <w:color w:val="000000"/>
+              </w:rPr>
+              <w:t>5</w:t>
+            </w:r>
+          </w:p>
+        </w:tc>
+        <w:tc>
+          <w:tcPr>
+            <w:tcW w:w="3010" w:type="dxa"/>
+            <w:shd w:val="clear" w:color="auto" w:fill="auto"/>
+            <w:noWrap/>
+            <w:vAlign w:val="bottom"/>
+            <w:hideMark/>
+          </w:tcPr>
+          <w:p>
+            <w:pPr>
+              <w:spacing w:after="120" w:line="240" w:lineRule="auto"/>
+              <w:jc w:val="center"/>
+              <w:rPr>
+                <w:rFonts w:eastAsia="Times New Roman" w:cs="Arial"/>
+                <w:color w:val="000000"/>
+              </w:rPr>
+            </w:pPr>
+            <w:r>
+              <w:rPr>
+                <w:rFonts w:eastAsia="Times New Roman" w:cs="Arial"/>
+                <w:color w:val="000000"/>
+              </w:rPr>
+              <w:t>Share Location</w:t>
+            </w:r>
+          </w:p>
+        </w:tc>
+        <w:tc>
+          <w:tcPr>
+            <w:tcW w:w="1776" w:type="dxa"/>
+            <w:shd w:val="clear" w:color="auto" w:fill="auto"/>
+            <w:noWrap/>
+            <w:vAlign w:val="bottom"/>
+            <w:hideMark/>
+          </w:tcPr>
+          <w:p>
+            <w:pPr>
+              <w:spacing w:after="120" w:line="240" w:lineRule="auto"/>
+              <w:jc w:val="center"/>
+              <w:rPr>
+                <w:rFonts w:eastAsia="Times New Roman" w:cs="Arial"/>
+                <w:color w:val="000000"/>
+              </w:rPr>
+            </w:pPr>
+            <w:r>
+              <w:rPr>
+                <w:rFonts w:eastAsia="Times New Roman" w:cs="Arial"/>
+                <w:color w:val="000000"/>
+              </w:rPr>
+              <w:t>2</w:t>
+            </w:r>
+          </w:p>
+        </w:tc>
+        <w:tc>
+          <w:tcPr>
+            <w:tcW w:w="1776" w:type="dxa"/>
+          </w:tcPr>
+          <w:p>
+            <w:pPr>
+              <w:spacing w:after="120" w:line="240" w:lineRule="auto"/>
+              <w:jc w:val="center"/>
+              <w:rPr>
+                <w:rFonts w:eastAsia="Times New Roman" w:cs="Arial"/>
+                <w:color w:val="000000"/>
+              </w:rPr>
+            </w:pPr>
+            <w:r>
+              <w:rPr>
+                <w:rFonts w:eastAsia="Times New Roman" w:cs="Arial"/>
+                <w:color w:val="000000"/>
+              </w:rPr>
+              <w:t>Next Iteration</w:t>
+            </w:r>
+          </w:p>
+        </w:tc>
+      </w:tr>
+      <w:tr>
+        <w:trPr>
+          <w:trHeight w:val="288"/>
+          <w:jc w:val="center"/>
+        </w:trPr>
+        <w:tc>
+          <w:tcPr>
+            <w:tcW w:w="1773" w:type="dxa"/>
+            <w:shd w:val="clear" w:color="auto" w:fill="auto"/>
+            <w:noWrap/>
+            <w:vAlign w:val="bottom"/>
+            <w:hideMark/>
+          </w:tcPr>
+          <w:p>
+            <w:pPr>
+              <w:spacing w:after="120" w:line="240" w:lineRule="auto"/>
+              <w:jc w:val="center"/>
+              <w:rPr>
+                <w:rFonts w:eastAsia="Times New Roman" w:cs="Arial"/>
+                <w:color w:val="000000"/>
+              </w:rPr>
+            </w:pPr>
+            <w:r>
+              <w:rPr>
+                <w:rFonts w:eastAsia="Times New Roman" w:cs="Arial"/>
+                <w:color w:val="000000"/>
+              </w:rPr>
+              <w:t>6</w:t>
+            </w:r>
+          </w:p>
+        </w:tc>
+        <w:tc>
+          <w:tcPr>
+            <w:tcW w:w="3010" w:type="dxa"/>
+            <w:shd w:val="clear" w:color="auto" w:fill="auto"/>
+            <w:noWrap/>
+            <w:vAlign w:val="bottom"/>
+            <w:hideMark/>
+          </w:tcPr>
+          <w:p>
+            <w:pPr>
+              <w:spacing w:after="120" w:line="240" w:lineRule="auto"/>
+              <w:jc w:val="center"/>
+              <w:rPr>
+                <w:rFonts w:eastAsia="Times New Roman" w:cs="Arial"/>
+                <w:color w:val="000000"/>
+              </w:rPr>
+            </w:pPr>
+            <w:r>
+              <w:rPr>
+                <w:rFonts w:eastAsia="Times New Roman" w:cs="Arial"/>
+                <w:color w:val="000000"/>
+              </w:rPr>
+              <w:t>Choose Location</w:t>
+            </w:r>
+          </w:p>
+        </w:tc>
+        <w:tc>
+          <w:tcPr>
+            <w:tcW w:w="1776" w:type="dxa"/>
+            <w:shd w:val="clear" w:color="auto" w:fill="auto"/>
+            <w:noWrap/>
+            <w:vAlign w:val="bottom"/>
+            <w:hideMark/>
+          </w:tcPr>
+          <w:p>
+            <w:pPr>
+              <w:spacing w:after="120" w:line="240" w:lineRule="auto"/>
+              <w:jc w:val="center"/>
+              <w:rPr>
+                <w:rFonts w:eastAsia="Times New Roman" w:cs="Arial"/>
+                <w:color w:val="000000"/>
+              </w:rPr>
+            </w:pPr>
+            <w:r>
+              <w:rPr>
+                <w:rFonts w:eastAsia="Times New Roman" w:cs="Arial"/>
+                <w:color w:val="000000"/>
+              </w:rPr>
+              <w:t>2</w:t>
+            </w:r>
+          </w:p>
+        </w:tc>
+        <w:tc>
+          <w:tcPr>
+            <w:tcW w:w="1776" w:type="dxa"/>
+          </w:tcPr>
+          <w:p>
+            <w:pPr>
+              <w:spacing w:after="120" w:line="240" w:lineRule="auto"/>
+              <w:jc w:val="center"/>
+              <w:rPr>
+                <w:rFonts w:eastAsia="Times New Roman" w:cs="Arial"/>
+                <w:color w:val="000000"/>
+              </w:rPr>
+            </w:pPr>
+            <w:r>
+              <w:rPr>
+                <w:rFonts w:eastAsia="Times New Roman" w:cs="Arial"/>
+                <w:color w:val="000000"/>
+              </w:rPr>
+              <w:t>Next Iteration</w:t>
+            </w:r>
+          </w:p>
+        </w:tc>
+      </w:tr>
+      <w:tr>
+        <w:trPr>
+          <w:trHeight w:val="288"/>
+          <w:jc w:val="center"/>
+        </w:trPr>
+        <w:tc>
+          <w:tcPr>
+            <w:tcW w:w="1773" w:type="dxa"/>
+            <w:shd w:val="clear" w:color="auto" w:fill="auto"/>
+            <w:noWrap/>
+            <w:vAlign w:val="bottom"/>
+            <w:hideMark/>
+          </w:tcPr>
+          <w:p>
+            <w:pPr>
+              <w:spacing w:after="120" w:line="240" w:lineRule="auto"/>
+              <w:jc w:val="center"/>
+              <w:rPr>
+                <w:rFonts w:eastAsia="Times New Roman" w:cs="Arial"/>
+                <w:i/>
+                <w:iCs/>
+                <w:strike/>
+                <w:color w:val="000000"/>
+              </w:rPr>
+            </w:pPr>
+            <w:r>
+              <w:rPr>
+                <w:rFonts w:eastAsia="Times New Roman" w:cs="Arial"/>
+                <w:i/>
+                <w:iCs/>
+                <w:strike/>
+                <w:color w:val="000000"/>
+              </w:rPr>
+              <w:t>7</w:t>
+            </w:r>
+          </w:p>
+        </w:tc>
+        <w:tc>
+          <w:tcPr>
+            <w:tcW w:w="3010" w:type="dxa"/>
+            <w:shd w:val="clear" w:color="auto" w:fill="auto"/>
+            <w:noWrap/>
+            <w:vAlign w:val="bottom"/>
+            <w:hideMark/>
+          </w:tcPr>
+          <w:p>
+            <w:pPr>
+              <w:spacing w:after="120" w:line="240" w:lineRule="auto"/>
+              <w:jc w:val="center"/>
+              <w:rPr>
+                <w:rFonts w:eastAsia="Times New Roman" w:cs="Arial"/>
+                <w:i/>
+                <w:iCs/>
+                <w:strike/>
+                <w:color w:val="000000"/>
+              </w:rPr>
+            </w:pPr>
+            <w:r>
+              <w:rPr>
+                <w:rFonts w:eastAsia="Times New Roman" w:cs="Arial"/>
+                <w:i/>
+                <w:iCs/>
+                <w:strike/>
+                <w:color w:val="000000"/>
+              </w:rPr>
+              <w:t>Data Intersection</w:t>
+            </w:r>
+          </w:p>
+        </w:tc>
+        <w:tc>
+          <w:tcPr>
+            <w:tcW w:w="1776" w:type="dxa"/>
+            <w:shd w:val="clear" w:color="auto" w:fill="auto"/>
+            <w:noWrap/>
+            <w:vAlign w:val="bottom"/>
+            <w:hideMark/>
+          </w:tcPr>
+          <w:p>
+            <w:pPr>
+              <w:spacing w:after="120" w:line="240" w:lineRule="auto"/>
+              <w:jc w:val="center"/>
+              <w:rPr>
+                <w:rFonts w:eastAsia="Times New Roman" w:cs="Arial"/>
+                <w:i/>
+                <w:iCs/>
+                <w:strike/>
+                <w:color w:val="000000"/>
+              </w:rPr>
+            </w:pPr>
+            <w:r>
+              <w:rPr>
+                <w:rFonts w:eastAsia="Times New Roman" w:cs="Arial"/>
+                <w:i/>
+                <w:iCs/>
+                <w:strike/>
+                <w:color w:val="000000"/>
+              </w:rPr>
+              <w:t>8</w:t>
+            </w:r>
+          </w:p>
+        </w:tc>
+        <w:tc>
+          <w:tcPr>
+            <w:tcW w:w="1776" w:type="dxa"/>
+          </w:tcPr>
+          <w:p>
+            <w:pPr>
+              <w:spacing w:after="120" w:line="240" w:lineRule="auto"/>
+              <w:jc w:val="center"/>
+              <w:rPr>
+                <w:rFonts w:eastAsia="Times New Roman" w:cs="Arial"/>
+                <w:i/>
+                <w:iCs/>
+                <w:color w:val="000000"/>
+              </w:rPr>
+            </w:pPr>
+            <w:r>
+              <w:rPr>
+                <w:rFonts w:eastAsia="Times New Roman" w:cs="Arial"/>
+                <w:i/>
+                <w:iCs/>
+                <w:color w:val="000000"/>
+              </w:rPr>
+              <w:t>Complete</w:t>
+            </w:r>
+          </w:p>
+        </w:tc>
+      </w:tr>
+      <w:tr>
+        <w:trPr>
+          <w:trHeight w:val="288"/>
+          <w:jc w:val="center"/>
+        </w:trPr>
+        <w:tc>
+          <w:tcPr>
+            <w:tcW w:w="1773" w:type="dxa"/>
+            <w:shd w:val="clear" w:color="auto" w:fill="auto"/>
+            <w:noWrap/>
+            <w:vAlign w:val="bottom"/>
+            <w:hideMark/>
+          </w:tcPr>
+          <w:p>
+            <w:pPr>
+              <w:spacing w:after="120" w:line="240" w:lineRule="auto"/>
+              <w:jc w:val="center"/>
+              <w:rPr>
+                <w:rFonts w:eastAsia="Times New Roman" w:cs="Arial"/>
+                <w:color w:val="000000"/>
+              </w:rPr>
+            </w:pPr>
+            <w:r>
+              <w:rPr>
+                <w:rFonts w:eastAsia="Times New Roman" w:cs="Arial"/>
+                <w:color w:val="000000"/>
+              </w:rPr>
+              <w:t>8</w:t>
+            </w:r>
+          </w:p>
+        </w:tc>
+        <w:tc>
+          <w:tcPr>
+            <w:tcW w:w="3010" w:type="dxa"/>
+            <w:shd w:val="clear" w:color="auto" w:fill="auto"/>
+            <w:noWrap/>
+            <w:vAlign w:val="bottom"/>
+            <w:hideMark/>
+          </w:tcPr>
+          <w:p>
+            <w:pPr>
+              <w:spacing w:after="120" w:line="240" w:lineRule="auto"/>
+              <w:jc w:val="center"/>
+              <w:rPr>
+                <w:rFonts w:eastAsia="Times New Roman" w:cs="Arial"/>
+                <w:color w:val="000000"/>
+              </w:rPr>
+            </w:pPr>
+            <w:r>
+              <w:rPr>
+                <w:rFonts w:eastAsia="Times New Roman" w:cs="Arial"/>
+                <w:color w:val="000000"/>
+              </w:rPr>
+              <w:t>View Service Alert</w:t>
+            </w:r>
+          </w:p>
+        </w:tc>
+        <w:tc>
+          <w:tcPr>
+            <w:tcW w:w="1776" w:type="dxa"/>
+            <w:shd w:val="clear" w:color="auto" w:fill="auto"/>
+            <w:noWrap/>
+            <w:vAlign w:val="bottom"/>
+            <w:hideMark/>
+          </w:tcPr>
+          <w:p>
+            <w:pPr>
+              <w:spacing w:after="120" w:line="240" w:lineRule="auto"/>
+              <w:jc w:val="center"/>
+              <w:rPr>
+                <w:rFonts w:eastAsia="Times New Roman" w:cs="Arial"/>
+                <w:color w:val="000000"/>
+              </w:rPr>
+            </w:pPr>
+            <w:r>
+              <w:rPr>
+                <w:rFonts w:eastAsia="Times New Roman" w:cs="Arial"/>
+                <w:color w:val="000000"/>
+              </w:rPr>
+              <w:t>1</w:t>
+            </w:r>
+          </w:p>
+        </w:tc>
+        <w:tc>
+          <w:tcPr>
+            <w:tcW w:w="1776" w:type="dxa"/>
+          </w:tcPr>
+          <w:p>
+            <w:pPr>
+              <w:spacing w:after="120" w:line="240" w:lineRule="auto"/>
+              <w:jc w:val="center"/>
+              <w:rPr>
+                <w:rFonts w:eastAsia="Times New Roman" w:cs="Arial"/>
+                <w:color w:val="000000"/>
+              </w:rPr>
+            </w:pPr>
+            <w:r>
+              <w:rPr>
+                <w:rFonts w:eastAsia="Times New Roman" w:cs="Arial"/>
+                <w:color w:val="000000"/>
+              </w:rPr>
+              <w:t>Next Iteration</w:t>
+            </w:r>
+          </w:p>
+        </w:tc>
+      </w:tr>
+      <w:tr>
+        <w:trPr>
+          <w:trHeight w:val="288"/>
+          <w:jc w:val="center"/>
+        </w:trPr>
+        <w:tc>
+          <w:tcPr>
+            <w:tcW w:w="1773" w:type="dxa"/>
+            <w:shd w:val="clear" w:color="auto" w:fill="auto"/>
+            <w:noWrap/>
+            <w:vAlign w:val="bottom"/>
+            <w:hideMark/>
+          </w:tcPr>
+          <w:p>
+            <w:pPr>
+              <w:spacing w:after="120" w:line="240" w:lineRule="auto"/>
+              <w:jc w:val="center"/>
+              <w:rPr>
+                <w:rFonts w:eastAsia="Times New Roman" w:cs="Arial"/>
+                <w:color w:val="000000"/>
+              </w:rPr>
+            </w:pPr>
+            <w:r>
+              <w:rPr>
+                <w:rFonts w:eastAsia="Times New Roman" w:cs="Arial"/>
+                <w:color w:val="000000"/>
+              </w:rPr>
+              <w:t>9</w:t>
+            </w:r>
+          </w:p>
+        </w:tc>
+        <w:tc>
+          <w:tcPr>
+            <w:tcW w:w="3010" w:type="dxa"/>
+            <w:shd w:val="clear" w:color="auto" w:fill="auto"/>
+            <w:noWrap/>
+            <w:vAlign w:val="bottom"/>
+            <w:hideMark/>
+          </w:tcPr>
+          <w:p>
+            <w:pPr>
+              <w:spacing w:after="120" w:line="240" w:lineRule="auto"/>
+              <w:jc w:val="center"/>
+              <w:rPr>
+                <w:rFonts w:eastAsia="Times New Roman" w:cs="Arial"/>
+                <w:color w:val="000000"/>
+              </w:rPr>
+            </w:pPr>
+            <w:r>
+              <w:rPr>
+                <w:rFonts w:eastAsia="Times New Roman" w:cs="Arial"/>
+                <w:color w:val="000000"/>
+              </w:rPr>
+              <w:t>View Trip/Route</w:t>
+            </w:r>
+          </w:p>
+        </w:tc>
+        <w:tc>
+          <w:tcPr>
+            <w:tcW w:w="1776" w:type="dxa"/>
+            <w:shd w:val="clear" w:color="auto" w:fill="auto"/>
+            <w:noWrap/>
+            <w:vAlign w:val="bottom"/>
+            <w:hideMark/>
+          </w:tcPr>
+          <w:p>
+            <w:pPr>
+              <w:spacing w:after="120" w:line="240" w:lineRule="auto"/>
+              <w:jc w:val="center"/>
+              <w:rPr>
+                <w:rFonts w:eastAsia="Times New Roman" w:cs="Arial"/>
+                <w:color w:val="000000"/>
+              </w:rPr>
+            </w:pPr>
+            <w:r>
+              <w:rPr>
+                <w:rFonts w:eastAsia="Times New Roman" w:cs="Arial"/>
+                <w:color w:val="000000"/>
+              </w:rPr>
+              <w:t>5</w:t>
+            </w:r>
+          </w:p>
+        </w:tc>
+        <w:tc>
+          <w:tcPr>
+            <w:tcW w:w="1776" w:type="dxa"/>
+          </w:tcPr>
+          <w:p>
+            <w:pPr>
+              <w:spacing w:after="120" w:line="240" w:lineRule="auto"/>
+              <w:jc w:val="center"/>
+              <w:rPr>
+                <w:rFonts w:eastAsia="Times New Roman" w:cs="Arial"/>
+                <w:color w:val="000000"/>
+              </w:rPr>
+            </w:pPr>
+          </w:p>
+        </w:tc>
+      </w:tr>
+      <w:tr>
+        <w:trPr>
+          <w:trHeight w:val="288"/>
+          <w:jc w:val="center"/>
+        </w:trPr>
+        <w:tc>
+          <w:tcPr>
+            <w:tcW w:w="1773" w:type="dxa"/>
+            <w:shd w:val="clear" w:color="auto" w:fill="auto"/>
+            <w:noWrap/>
+            <w:vAlign w:val="bottom"/>
+            <w:hideMark/>
+          </w:tcPr>
+          <w:p>
+            <w:pPr>
+              <w:spacing w:after="120" w:line="240" w:lineRule="auto"/>
+              <w:jc w:val="center"/>
+              <w:rPr>
+                <w:rFonts w:eastAsia="Times New Roman" w:cs="Arial"/>
+                <w:color w:val="000000"/>
+              </w:rPr>
+            </w:pPr>
+            <w:r>
+              <w:rPr>
+                <w:rFonts w:eastAsia="Times New Roman" w:cs="Arial"/>
+                <w:color w:val="000000"/>
+              </w:rPr>
+              <w:t>10</w:t>
+            </w:r>
+          </w:p>
+        </w:tc>
+        <w:tc>
+          <w:tcPr>
+            <w:tcW w:w="3010" w:type="dxa"/>
+            <w:shd w:val="clear" w:color="auto" w:fill="auto"/>
+            <w:noWrap/>
+            <w:vAlign w:val="bottom"/>
+            <w:hideMark/>
+          </w:tcPr>
+          <w:p>
+            <w:pPr>
+              <w:spacing w:after="120" w:line="240" w:lineRule="auto"/>
+              <w:jc w:val="center"/>
+              <w:rPr>
+                <w:rFonts w:eastAsia="Times New Roman" w:cs="Arial"/>
+                <w:color w:val="000000"/>
+              </w:rPr>
+            </w:pPr>
+            <w:r>
+              <w:rPr>
+                <w:rFonts w:eastAsia="Times New Roman" w:cs="Arial"/>
+                <w:color w:val="000000"/>
+              </w:rPr>
+              <w:t>View Schedules</w:t>
+            </w:r>
+          </w:p>
+        </w:tc>
+        <w:tc>
+          <w:tcPr>
+            <w:tcW w:w="1776" w:type="dxa"/>
+            <w:shd w:val="clear" w:color="auto" w:fill="auto"/>
+            <w:noWrap/>
+            <w:vAlign w:val="bottom"/>
+            <w:hideMark/>
+          </w:tcPr>
+          <w:p>
+            <w:pPr>
+              <w:spacing w:after="120" w:line="240" w:lineRule="auto"/>
+              <w:jc w:val="center"/>
+              <w:rPr>
+                <w:rFonts w:eastAsia="Times New Roman" w:cs="Arial"/>
+                <w:color w:val="000000"/>
+              </w:rPr>
+            </w:pPr>
+            <w:r>
+              <w:rPr>
+                <w:rFonts w:eastAsia="Times New Roman" w:cs="Arial"/>
+                <w:color w:val="000000"/>
+              </w:rPr>
+              <w:t>2</w:t>
+            </w:r>
+          </w:p>
+        </w:tc>
+        <w:tc>
+          <w:tcPr>
+            <w:tcW w:w="1776" w:type="dxa"/>
+          </w:tcPr>
+          <w:p>
+            <w:pPr>
+              <w:spacing w:after="120" w:line="240" w:lineRule="auto"/>
+              <w:jc w:val="center"/>
+              <w:rPr>
+                <w:rFonts w:eastAsia="Times New Roman" w:cs="Arial"/>
+                <w:color w:val="000000"/>
+              </w:rPr>
+            </w:pPr>
+          </w:p>
+        </w:tc>
+      </w:tr>
+      <w:tr>
+        <w:trPr>
+          <w:trHeight w:val="288"/>
+          <w:jc w:val="center"/>
+        </w:trPr>
+        <w:tc>
+          <w:tcPr>
+            <w:tcW w:w="1773" w:type="dxa"/>
+            <w:shd w:val="clear" w:color="auto" w:fill="auto"/>
+            <w:noWrap/>
+            <w:vAlign w:val="bottom"/>
+            <w:hideMark/>
+          </w:tcPr>
+          <w:p>
+            <w:pPr>
+              <w:spacing w:after="120" w:line="240" w:lineRule="auto"/>
+              <w:jc w:val="center"/>
+              <w:rPr>
+                <w:rFonts w:eastAsia="Times New Roman" w:cs="Arial"/>
+                <w:i/>
+                <w:iCs/>
+                <w:strike/>
+                <w:color w:val="000000"/>
+              </w:rPr>
+            </w:pPr>
+            <w:r>
+              <w:rPr>
+                <w:rFonts w:eastAsia="Times New Roman" w:cs="Arial"/>
+                <w:i/>
+                <w:iCs/>
+                <w:strike/>
+                <w:color w:val="000000"/>
+              </w:rPr>
+              <w:t>11</w:t>
+            </w:r>
+          </w:p>
+        </w:tc>
+        <w:tc>
+          <w:tcPr>
+            <w:tcW w:w="3010" w:type="dxa"/>
+            <w:shd w:val="clear" w:color="auto" w:fill="auto"/>
+            <w:noWrap/>
+            <w:vAlign w:val="bottom"/>
+            <w:hideMark/>
+          </w:tcPr>
+          <w:p>
+            <w:pPr>
+              <w:spacing w:after="120" w:line="240" w:lineRule="auto"/>
+              <w:jc w:val="center"/>
+              <w:rPr>
+                <w:rFonts w:eastAsia="Times New Roman" w:cs="Arial"/>
+                <w:i/>
+                <w:iCs/>
+                <w:strike/>
+                <w:color w:val="000000"/>
+              </w:rPr>
+            </w:pPr>
+            <w:r>
+              <w:rPr>
+                <w:rFonts w:eastAsia="Times New Roman" w:cs="Arial"/>
+                <w:i/>
+                <w:iCs/>
+                <w:strike/>
+                <w:color w:val="000000"/>
+              </w:rPr>
+              <w:t>Zoom/Pan on Map</w:t>
+            </w:r>
+          </w:p>
+        </w:tc>
+        <w:tc>
+          <w:tcPr>
+            <w:tcW w:w="1776" w:type="dxa"/>
+            <w:shd w:val="clear" w:color="auto" w:fill="auto"/>
+            <w:noWrap/>
+            <w:vAlign w:val="bottom"/>
+            <w:hideMark/>
+          </w:tcPr>
+          <w:p>
+            <w:pPr>
+              <w:spacing w:after="120" w:line="240" w:lineRule="auto"/>
+              <w:jc w:val="center"/>
+              <w:rPr>
+                <w:rFonts w:eastAsia="Times New Roman" w:cs="Arial"/>
+                <w:i/>
+                <w:iCs/>
+                <w:strike/>
+                <w:color w:val="000000"/>
+              </w:rPr>
+            </w:pPr>
+            <w:r>
+              <w:rPr>
+                <w:rFonts w:eastAsia="Times New Roman" w:cs="Arial"/>
+                <w:i/>
+                <w:iCs/>
+                <w:strike/>
+                <w:color w:val="000000"/>
+              </w:rPr>
+              <w:t>1</w:t>
+            </w:r>
+          </w:p>
+        </w:tc>
+        <w:tc>
+          <w:tcPr>
+            <w:tcW w:w="1776" w:type="dxa"/>
+          </w:tcPr>
+          <w:p>
+            <w:pPr>
+              <w:spacing w:after="120" w:line="240" w:lineRule="auto"/>
+              <w:jc w:val="center"/>
+              <w:rPr>
+                <w:rFonts w:eastAsia="Times New Roman" w:cs="Arial"/>
+                <w:i/>
+                <w:iCs/>
+                <w:color w:val="000000"/>
+              </w:rPr>
+            </w:pPr>
+            <w:r>
+              <w:rPr>
+                <w:rFonts w:eastAsia="Times New Roman" w:cs="Arial"/>
+                <w:i/>
+                <w:iCs/>
+                <w:color w:val="000000"/>
+              </w:rPr>
+              <w:t>Complete</w:t>
+            </w:r>
+          </w:p>
+        </w:tc>
+      </w:tr>
+      <w:tr>
+        <w:trPr>
+          <w:trHeight w:val="288"/>
+          <w:jc w:val="center"/>
+        </w:trPr>
+        <w:tc>
+          <w:tcPr>
+            <w:tcW w:w="1773" w:type="dxa"/>
+            <w:shd w:val="clear" w:color="auto" w:fill="auto"/>
+            <w:noWrap/>
+            <w:vAlign w:val="bottom"/>
+            <w:hideMark/>
+          </w:tcPr>
+          <w:p>
+            <w:pPr>
+              <w:spacing w:after="120" w:line="240" w:lineRule="auto"/>
+              <w:jc w:val="center"/>
+              <w:rPr>
+                <w:rFonts w:eastAsia="Times New Roman" w:cs="Arial"/>
+                <w:color w:val="000000"/>
+              </w:rPr>
+            </w:pPr>
+            <w:r>
+              <w:rPr>
+                <w:rFonts w:eastAsia="Times New Roman" w:cs="Arial"/>
+                <w:color w:val="000000"/>
+              </w:rPr>
+              <w:t>12</w:t>
+            </w:r>
+          </w:p>
+        </w:tc>
+        <w:tc>
+          <w:tcPr>
+            <w:tcW w:w="3010" w:type="dxa"/>
+            <w:shd w:val="clear" w:color="auto" w:fill="auto"/>
+            <w:noWrap/>
+            <w:vAlign w:val="bottom"/>
+            <w:hideMark/>
+          </w:tcPr>
+          <w:p>
+            <w:pPr>
+              <w:spacing w:after="120" w:line="240" w:lineRule="auto"/>
+              <w:jc w:val="center"/>
+              <w:rPr>
+                <w:rFonts w:eastAsia="Times New Roman" w:cs="Arial"/>
+                <w:color w:val="000000"/>
+              </w:rPr>
+            </w:pPr>
+            <w:r>
+              <w:rPr>
+                <w:rFonts w:eastAsia="Times New Roman" w:cs="Arial"/>
+                <w:color w:val="000000"/>
+              </w:rPr>
+              <w:t>Out of Range</w:t>
+            </w:r>
+          </w:p>
+        </w:tc>
+        <w:tc>
+          <w:tcPr>
+            <w:tcW w:w="1776" w:type="dxa"/>
+            <w:shd w:val="clear" w:color="auto" w:fill="auto"/>
+            <w:noWrap/>
+            <w:vAlign w:val="bottom"/>
+            <w:hideMark/>
+          </w:tcPr>
+          <w:p>
+            <w:pPr>
+              <w:spacing w:after="120" w:line="240" w:lineRule="auto"/>
+              <w:jc w:val="center"/>
+              <w:rPr>
+                <w:rFonts w:eastAsia="Times New Roman" w:cs="Arial"/>
+                <w:color w:val="000000"/>
+              </w:rPr>
+            </w:pPr>
+            <w:r>
+              <w:rPr>
+                <w:rFonts w:eastAsia="Times New Roman" w:cs="Arial"/>
+                <w:color w:val="000000"/>
+              </w:rPr>
+              <w:t>3</w:t>
+            </w:r>
+          </w:p>
+        </w:tc>
+        <w:tc>
+          <w:tcPr>
+            <w:tcW w:w="1776" w:type="dxa"/>
+          </w:tcPr>
+          <w:p>
+            <w:pPr>
+              <w:spacing w:after="120" w:line="240" w:lineRule="auto"/>
+              <w:jc w:val="center"/>
+              <w:rPr>
+                <w:rFonts w:eastAsia="Times New Roman" w:cs="Arial"/>
+                <w:color w:val="000000"/>
+              </w:rPr>
+            </w:pPr>
+            <w:r>
+              <w:rPr>
+                <w:rFonts w:eastAsia="Times New Roman" w:cs="Arial"/>
+                <w:color w:val="000000"/>
+              </w:rPr>
+              <w:t>Next Iteration</w:t>
+            </w:r>
+          </w:p>
+        </w:tc>
+      </w:tr>
+    </w:tbl>
+    <w:p/>
     <w:p>
       <w:pPr>
         <w:rPr>
@@ -262,7 +1770,84 @@
         <w:rPr>
           <w:b/>
         </w:rPr>
-        <w:t>To be Implemented:</w:t>
+        <w:t>Subset To Be Implemented:</w:t>
+      </w:r>
+    </w:p>
+    <w:p>
+      <w:r>
+        <w:tab/>
+        <w:t>The next iteration will complete user story [3] live data which is on the backlog from the previous implementation. User story [5] Share Location and [6] Choose location should be completed together. These two user stories should support the implementation of [1] Find the Closest Bus Stop. User story [12] Out of Range should also be implemented as it is closely related to user story [5].  Finally [8] View Service.</w:t>
+      </w:r>
+      <w:r>
+        <w:t xml:space="preserve"> User story [3] will also be implemented as it is on the current backlog. </w:t>
+      </w:r>
+    </w:p>
+    <w:p>
+      <w:pPr>
+        <w:rPr>
+          <w:b/>
+        </w:rPr>
+      </w:pPr>
+      <w:r>
+        <w:rPr>
+          <w:b/>
+        </w:rPr>
+        <w:t>Functionality For Next Iteration:</w:t>
+      </w:r>
+    </w:p>
+    <w:p>
+      <w:r>
+        <w:tab/>
+        <w:t>For the next iteration we will be focusing on allowing the user to find the closest bus stop. First the user will be able to share their location or selection a location on the map. Once the user has provided their location, the application will find the closest bus stop for them. The application will also allow users t</w:t>
+      </w:r>
+      <w:r>
+        <w:t>o view live service alert data</w:t>
+      </w:r>
+      <w:r>
+        <w:t xml:space="preserve">. </w:t>
+      </w:r>
+      <w:r>
+        <w:t>The live data implementation that was backlogg</w:t>
+      </w:r>
+      <w:r>
+        <w:t>ed will also be implemented. These new features will combine with the GTFS data</w:t>
+      </w:r>
+      <w:r>
+        <w:t xml:space="preserve"> </w:t>
+      </w:r>
+      <w:r>
+        <w:t xml:space="preserve">feed, Google API Map, and the </w:t>
+      </w:r>
+      <w:r>
+        <w:t>ability</w:t>
+      </w:r>
+      <w:r>
+        <w:t xml:space="preserve"> to zoom/pan said map.  </w:t>
+      </w:r>
+    </w:p>
+    <w:p>
+      <w:pPr>
+        <w:rPr>
+          <w:b/>
+        </w:rPr>
+      </w:pPr>
+      <w:r>
+        <w:rPr>
+          <w:b/>
+        </w:rPr>
+        <w:t xml:space="preserve">Stories </w:t>
+      </w:r>
+      <w:r>
+        <w:rPr>
+          <w:b/>
+        </w:rPr>
+        <w:t>Not</w:t>
+      </w:r>
+      <w:r>
+        <w:rPr>
+          <w:b/>
+        </w:rPr>
+        <w:t xml:space="preserve"> Implemented:</w:t>
       </w:r>
     </w:p>
     <w:p>
@@ -272,12 +1857,12 @@
     </w:p>
     <w:p>
       <w:r>
+        <w:t>Story: As a Google API map service I need to calculate the route and display the route to the riders. The rider is provided with a visual representation of the route.</w:t>
+      </w:r>
+    </w:p>
+    <w:p>
+      <w:r>
         <w:lastRenderedPageBreak/>
-        <w:t>Story: As a Google API map service I need to calculate the route and display the route to the riders. The rider is provided with a visual representation of the route.</w:t>
-      </w:r>
-    </w:p>
-    <w:p>
-      <w:r>
         <w:t>Pre-Condition/ Post-Condition: Riders have shared their location or destination and the Google API has found the closest bus stop are pre-Condition and there is no post-condition.</w:t>
       </w:r>
     </w:p>
@@ -366,12 +1951,12 @@
     </w:p>
     <w:p>
       <w:r>
+        <w:t>Further Breakdown: This user story may also be broken down by method of input. It may be necessary to split this story depending on the types of input.</w:t>
+      </w:r>
+    </w:p>
+    <w:p>
+      <w:r>
         <w:lastRenderedPageBreak/>
-        <w:t>Further Breakdown: This user story may also be broken down by method of input. It may be necessary to split this story depending on the types of input.</w:t>
-      </w:r>
-    </w:p>
-    <w:p>
-      <w:r>
         <w:t>[8] View Service Alerts</w:t>
       </w:r>
     </w:p>

</xml_diff>